<commit_message>
se avanzo en generar el check-in en pdf
</commit_message>
<xml_diff>
--- a/Escritorio/S_ArriendoDepartamento/Arriendo.Presentacion/Plantilla/CheckIn.docx
+++ b/Escritorio/S_ArriendoDepartamento/Arriendo.Presentacion/Plantilla/CheckIn.docx
@@ -124,8 +124,8 @@
       </w:tblPr>
       <w:tblGrid>
         <w:gridCol w:w="3256"/>
-        <w:gridCol w:w="1663"/>
-        <w:gridCol w:w="3657"/>
+        <w:gridCol w:w="1842"/>
+        <w:gridCol w:w="3478"/>
         <w:gridCol w:w="350"/>
       </w:tblGrid>
       <w:tr>
@@ -193,7 +193,7 @@
                 <w:szCs w:val="24"/>
                 <w:lang w:val="es-MX"/>
               </w:rPr>
-              <w:t>14070145</w:t>
+              <w:t>14070145-9</w:t>
             </w:r>
             <w:bookmarkEnd w:id="0"/>
           </w:p>
@@ -255,6 +255,15 @@
               </w:rPr>
             </w:pPr>
             <w:bookmarkStart w:id="1" w:name="nombreCliente"/>
+            <w:r>
+              <w:rPr>
+                <w:rFonts w:ascii="Arial" w:hAnsi="Arial" w:cs="Arial"/>
+                <w:sz w:val="24"/>
+                <w:szCs w:val="24"/>
+                <w:lang w:val="es-MX"/>
+              </w:rPr>
+              <w:t>Patricia Riquelme</w:t>
+            </w:r>
             <w:bookmarkEnd w:id="1"/>
           </w:p>
         </w:tc>
@@ -324,124 +333,9 @@
                 <w:szCs w:val="24"/>
                 <w:lang w:val="es-MX"/>
               </w:rPr>
-              <w:t>0</w:t>
+              <w:t>950700929</w:t>
             </w:r>
             <w:bookmarkEnd w:id="2"/>
-          </w:p>
-        </w:tc>
-      </w:tr>
-      <w:tr>
-        <w:tc>
-          <w:tcPr>
-            <w:tcW w:w="3256" w:type="dxa"/>
-            <w:tcBorders>
-              <w:top w:val="single" w:sz="4" w:space="0" w:color="auto"/>
-              <w:left w:val="single" w:sz="4" w:space="0" w:color="auto"/>
-              <w:right w:val="single" w:sz="4" w:space="0" w:color="auto"/>
-            </w:tcBorders>
-          </w:tcPr>
-          <w:p>
-            <w:pPr>
-              <w:rPr>
-                <w:rFonts w:ascii="Arial" w:hAnsi="Arial" w:cs="Arial"/>
-                <w:b/>
-                <w:bCs/>
-                <w:sz w:val="24"/>
-                <w:szCs w:val="24"/>
-                <w:lang w:val="es-MX"/>
-              </w:rPr>
-            </w:pPr>
-            <w:r>
-              <w:rPr>
-                <w:rFonts w:ascii="Arial" w:hAnsi="Arial" w:cs="Arial"/>
-                <w:b/>
-                <w:bCs/>
-                <w:sz w:val="24"/>
-                <w:szCs w:val="24"/>
-                <w:lang w:val="es-MX"/>
-              </w:rPr>
-              <w:t>¿Contrato servicio extra?</w:t>
-            </w:r>
-          </w:p>
-        </w:tc>
-        <w:tc>
-          <w:tcPr>
-            <w:tcW w:w="5670" w:type="dxa"/>
-            <w:gridSpan w:val="3"/>
-            <w:tcBorders>
-              <w:top w:val="single" w:sz="4" w:space="0" w:color="auto"/>
-              <w:left w:val="single" w:sz="4" w:space="0" w:color="auto"/>
-              <w:right w:val="single" w:sz="4" w:space="0" w:color="auto"/>
-            </w:tcBorders>
-          </w:tcPr>
-          <w:p>
-            <w:pPr>
-              <w:rPr>
-                <w:rFonts w:ascii="Arial" w:hAnsi="Arial" w:cs="Arial"/>
-                <w:sz w:val="24"/>
-                <w:szCs w:val="24"/>
-                <w:lang w:val="es-MX"/>
-              </w:rPr>
-            </w:pPr>
-            <w:bookmarkStart w:id="3" w:name="servicioExtra"/>
-            <w:r>
-              <w:rPr>
-                <w:rFonts w:ascii="Arial" w:hAnsi="Arial" w:cs="Arial"/>
-                <w:sz w:val="24"/>
-                <w:szCs w:val="24"/>
-                <w:lang w:val="es-MX"/>
-              </w:rPr>
-              <w:t>Si</w:t>
-            </w:r>
-            <w:bookmarkEnd w:id="3"/>
-          </w:p>
-        </w:tc>
-      </w:tr>
-      <w:tr>
-        <w:trPr>
-          <w:trHeight w:val="160"/>
-        </w:trPr>
-        <w:tc>
-          <w:tcPr>
-            <w:tcW w:w="3256" w:type="dxa"/>
-            <w:tcBorders>
-              <w:left w:val="single" w:sz="4" w:space="0" w:color="auto"/>
-              <w:bottom w:val="single" w:sz="4" w:space="0" w:color="auto"/>
-              <w:right w:val="single" w:sz="4" w:space="0" w:color="auto"/>
-            </w:tcBorders>
-          </w:tcPr>
-          <w:p>
-            <w:pPr>
-              <w:rPr>
-                <w:rFonts w:ascii="Arial" w:hAnsi="Arial" w:cs="Arial"/>
-                <w:b/>
-                <w:bCs/>
-                <w:sz w:val="24"/>
-                <w:szCs w:val="24"/>
-                <w:lang w:val="es-MX"/>
-              </w:rPr>
-            </w:pPr>
-          </w:p>
-        </w:tc>
-        <w:tc>
-          <w:tcPr>
-            <w:tcW w:w="5670" w:type="dxa"/>
-            <w:gridSpan w:val="3"/>
-            <w:tcBorders>
-              <w:left w:val="single" w:sz="4" w:space="0" w:color="auto"/>
-              <w:bottom w:val="single" w:sz="4" w:space="0" w:color="auto"/>
-              <w:right w:val="single" w:sz="4" w:space="0" w:color="auto"/>
-            </w:tcBorders>
-          </w:tcPr>
-          <w:p>
-            <w:pPr>
-              <w:rPr>
-                <w:rFonts w:ascii="Arial" w:hAnsi="Arial" w:cs="Arial"/>
-                <w:sz w:val="24"/>
-                <w:szCs w:val="24"/>
-                <w:lang w:val="es-MX"/>
-              </w:rPr>
-            </w:pPr>
           </w:p>
         </w:tc>
       </w:tr>
@@ -556,30 +450,45 @@
               <w:top w:val="single" w:sz="4" w:space="0" w:color="auto"/>
               <w:left w:val="single" w:sz="4" w:space="0" w:color="auto"/>
               <w:bottom w:val="single" w:sz="4" w:space="0" w:color="auto"/>
-            </w:tcBorders>
-            <w:shd w:val="clear" w:color="auto" w:fill="C5E0B3" w:themeFill="accent6" w:themeFillTint="66"/>
-          </w:tcPr>
-          <w:p>
-            <w:pPr>
-              <w:rPr>
-                <w:rFonts w:ascii="Arial" w:hAnsi="Arial" w:cs="Arial"/>
-                <w:b/>
-                <w:bCs/>
-                <w:sz w:val="24"/>
-                <w:szCs w:val="24"/>
-                <w:lang w:val="es-MX"/>
-              </w:rPr>
-            </w:pPr>
-            <w:r>
-              <w:rPr>
-                <w:rFonts w:ascii="Arial" w:hAnsi="Arial" w:cs="Arial"/>
-                <w:b/>
-                <w:bCs/>
-                <w:sz w:val="24"/>
-                <w:szCs w:val="24"/>
-                <w:lang w:val="es-MX"/>
-              </w:rPr>
-              <w:t>Fecha check-In:</w:t>
+              <w:right w:val="single" w:sz="4" w:space="0" w:color="auto"/>
+            </w:tcBorders>
+            <w:shd w:val="clear" w:color="auto" w:fill="auto"/>
+          </w:tcPr>
+          <w:p>
+            <w:pPr>
+              <w:tabs>
+                <w:tab w:val="right" w:pos="3040"/>
+              </w:tabs>
+              <w:rPr>
+                <w:rFonts w:ascii="Arial" w:hAnsi="Arial" w:cs="Arial"/>
+                <w:b/>
+                <w:bCs/>
+                <w:sz w:val="24"/>
+                <w:szCs w:val="24"/>
+                <w:lang w:val="es-MX"/>
+              </w:rPr>
+            </w:pPr>
+            <w:r>
+              <w:rPr>
+                <w:rFonts w:ascii="Arial" w:hAnsi="Arial" w:cs="Arial"/>
+                <w:b/>
+                <w:bCs/>
+                <w:sz w:val="24"/>
+                <w:szCs w:val="24"/>
+                <w:lang w:val="es-MX"/>
+              </w:rPr>
+              <w:t>Fecha check-In</w:t>
+            </w:r>
+            <w:r>
+              <w:rPr>
+                <w:rFonts w:ascii="Arial" w:hAnsi="Arial" w:cs="Arial"/>
+                <w:b/>
+                <w:bCs/>
+                <w:sz w:val="24"/>
+                <w:szCs w:val="24"/>
+                <w:lang w:val="es-MX"/>
+              </w:rPr>
+              <w:tab/>
             </w:r>
           </w:p>
         </w:tc>
@@ -589,21 +498,22 @@
             <w:gridSpan w:val="3"/>
             <w:tcBorders>
               <w:top w:val="single" w:sz="4" w:space="0" w:color="auto"/>
-              <w:bottom w:val="single" w:sz="4" w:space="0" w:color="auto"/>
-              <w:right w:val="single" w:sz="4" w:space="0" w:color="auto"/>
-            </w:tcBorders>
-            <w:shd w:val="clear" w:color="auto" w:fill="C5E0B3" w:themeFill="accent6" w:themeFillTint="66"/>
-          </w:tcPr>
-          <w:p>
-            <w:pPr>
-              <w:rPr>
-                <w:rFonts w:ascii="Arial" w:hAnsi="Arial" w:cs="Arial"/>
-                <w:sz w:val="24"/>
-                <w:szCs w:val="24"/>
-                <w:lang w:val="es-MX"/>
-              </w:rPr>
-            </w:pPr>
-            <w:bookmarkStart w:id="4" w:name="fechaCheckIn"/>
+              <w:left w:val="single" w:sz="4" w:space="0" w:color="auto"/>
+              <w:bottom w:val="single" w:sz="4" w:space="0" w:color="auto"/>
+              <w:right w:val="single" w:sz="4" w:space="0" w:color="auto"/>
+            </w:tcBorders>
+            <w:shd w:val="clear" w:color="auto" w:fill="auto"/>
+          </w:tcPr>
+          <w:p>
+            <w:pPr>
+              <w:rPr>
+                <w:rFonts w:ascii="Arial" w:hAnsi="Arial" w:cs="Arial"/>
+                <w:sz w:val="24"/>
+                <w:szCs w:val="24"/>
+                <w:lang w:val="es-MX"/>
+              </w:rPr>
+            </w:pPr>
+            <w:bookmarkStart w:id="3" w:name="fechaCheckIn"/>
             <w:r>
               <w:rPr>
                 <w:rFonts w:ascii="Arial" w:hAnsi="Arial" w:cs="Arial"/>
@@ -613,7 +523,7 @@
               </w:rPr>
               <w:t>15-11-20</w:t>
             </w:r>
-            <w:bookmarkEnd w:id="4"/>
+            <w:bookmarkEnd w:id="3"/>
           </w:p>
         </w:tc>
       </w:tr>
@@ -628,29 +538,31 @@
               <w:top w:val="single" w:sz="4" w:space="0" w:color="auto"/>
               <w:left w:val="single" w:sz="4" w:space="0" w:color="auto"/>
               <w:bottom w:val="single" w:sz="4" w:space="0" w:color="auto"/>
-            </w:tcBorders>
-          </w:tcPr>
-          <w:p>
-            <w:pPr>
-              <w:rPr>
-                <w:rFonts w:ascii="Arial" w:hAnsi="Arial" w:cs="Arial"/>
-                <w:b/>
-                <w:bCs/>
-                <w:sz w:val="24"/>
-                <w:szCs w:val="24"/>
-                <w:lang w:val="es-MX"/>
-              </w:rPr>
-            </w:pPr>
-            <w:r>
-              <w:rPr>
-                <w:rFonts w:ascii="Arial" w:hAnsi="Arial" w:cs="Arial"/>
-                <w:b/>
-                <w:bCs/>
-                <w:sz w:val="24"/>
-                <w:szCs w:val="24"/>
-                <w:lang w:val="es-MX"/>
-              </w:rPr>
-              <w:t>Fecha check-Out:</w:t>
+              <w:right w:val="single" w:sz="4" w:space="0" w:color="auto"/>
+            </w:tcBorders>
+            <w:shd w:val="clear" w:color="auto" w:fill="C5E0B3" w:themeFill="accent6" w:themeFillTint="66"/>
+          </w:tcPr>
+          <w:p>
+            <w:pPr>
+              <w:rPr>
+                <w:rFonts w:ascii="Arial" w:hAnsi="Arial" w:cs="Arial"/>
+                <w:b/>
+                <w:bCs/>
+                <w:sz w:val="24"/>
+                <w:szCs w:val="24"/>
+                <w:lang w:val="es-MX"/>
+              </w:rPr>
+            </w:pPr>
+            <w:r>
+              <w:rPr>
+                <w:rFonts w:ascii="Arial" w:hAnsi="Arial" w:cs="Arial"/>
+                <w:b/>
+                <w:bCs/>
+                <w:sz w:val="24"/>
+                <w:szCs w:val="24"/>
+                <w:lang w:val="es-MX"/>
+              </w:rPr>
+              <w:t>Fecha check-Out</w:t>
             </w:r>
           </w:p>
         </w:tc>
@@ -660,20 +572,22 @@
             <w:gridSpan w:val="3"/>
             <w:tcBorders>
               <w:top w:val="single" w:sz="4" w:space="0" w:color="auto"/>
-              <w:bottom w:val="single" w:sz="4" w:space="0" w:color="auto"/>
-              <w:right w:val="single" w:sz="4" w:space="0" w:color="auto"/>
-            </w:tcBorders>
-          </w:tcPr>
-          <w:p>
-            <w:pPr>
-              <w:rPr>
-                <w:rFonts w:ascii="Arial" w:hAnsi="Arial" w:cs="Arial"/>
-                <w:sz w:val="24"/>
-                <w:szCs w:val="24"/>
-                <w:lang w:val="es-MX"/>
-              </w:rPr>
-            </w:pPr>
-            <w:bookmarkStart w:id="5" w:name="fechaCheckOut"/>
+              <w:left w:val="single" w:sz="4" w:space="0" w:color="auto"/>
+              <w:bottom w:val="single" w:sz="4" w:space="0" w:color="auto"/>
+              <w:right w:val="single" w:sz="4" w:space="0" w:color="auto"/>
+            </w:tcBorders>
+            <w:shd w:val="clear" w:color="auto" w:fill="C5E0B3" w:themeFill="accent6" w:themeFillTint="66"/>
+          </w:tcPr>
+          <w:p>
+            <w:pPr>
+              <w:rPr>
+                <w:rFonts w:ascii="Arial" w:hAnsi="Arial" w:cs="Arial"/>
+                <w:sz w:val="24"/>
+                <w:szCs w:val="24"/>
+                <w:lang w:val="es-MX"/>
+              </w:rPr>
+            </w:pPr>
+            <w:bookmarkStart w:id="4" w:name="fechaCheckOut"/>
             <w:r>
               <w:rPr>
                 <w:rFonts w:ascii="Arial" w:hAnsi="Arial" w:cs="Arial"/>
@@ -682,6 +596,80 @@
                 <w:lang w:val="es-MX"/>
               </w:rPr>
               <w:t>29-11-20</w:t>
+            </w:r>
+            <w:bookmarkEnd w:id="4"/>
+          </w:p>
+        </w:tc>
+      </w:tr>
+      <w:tr>
+        <w:trPr>
+          <w:trHeight w:val="72"/>
+        </w:trPr>
+        <w:tc>
+          <w:tcPr>
+            <w:tcW w:w="3256" w:type="dxa"/>
+            <w:tcBorders>
+              <w:top w:val="single" w:sz="4" w:space="0" w:color="auto"/>
+              <w:left w:val="single" w:sz="4" w:space="0" w:color="auto"/>
+              <w:bottom w:val="single" w:sz="4" w:space="0" w:color="auto"/>
+              <w:right w:val="single" w:sz="4" w:space="0" w:color="auto"/>
+            </w:tcBorders>
+            <w:shd w:val="clear" w:color="auto" w:fill="auto"/>
+          </w:tcPr>
+          <w:p>
+            <w:pPr>
+              <w:rPr>
+                <w:rFonts w:ascii="Arial" w:hAnsi="Arial" w:cs="Arial"/>
+                <w:b/>
+                <w:bCs/>
+                <w:sz w:val="24"/>
+                <w:szCs w:val="24"/>
+                <w:lang w:val="es-MX"/>
+              </w:rPr>
+            </w:pPr>
+            <w:r>
+              <w:rPr>
+                <w:rFonts w:ascii="Arial" w:hAnsi="Arial" w:cs="Arial"/>
+                <w:b/>
+                <w:bCs/>
+                <w:sz w:val="24"/>
+                <w:szCs w:val="24"/>
+                <w:lang w:val="es-MX"/>
+              </w:rPr>
+              <w:t>¿Contrato servicio extra?</w:t>
+            </w:r>
+          </w:p>
+        </w:tc>
+        <w:tc>
+          <w:tcPr>
+            <w:tcW w:w="5670" w:type="dxa"/>
+            <w:gridSpan w:val="3"/>
+            <w:tcBorders>
+              <w:top w:val="single" w:sz="4" w:space="0" w:color="auto"/>
+              <w:left w:val="single" w:sz="4" w:space="0" w:color="auto"/>
+              <w:bottom w:val="single" w:sz="4" w:space="0" w:color="auto"/>
+              <w:right w:val="single" w:sz="4" w:space="0" w:color="auto"/>
+            </w:tcBorders>
+            <w:shd w:val="clear" w:color="auto" w:fill="auto"/>
+          </w:tcPr>
+          <w:p>
+            <w:pPr>
+              <w:rPr>
+                <w:rFonts w:ascii="Arial" w:hAnsi="Arial" w:cs="Arial"/>
+                <w:sz w:val="24"/>
+                <w:szCs w:val="24"/>
+                <w:lang w:val="es-MX"/>
+              </w:rPr>
+            </w:pPr>
+            <w:bookmarkStart w:id="5" w:name="servicioExtra"/>
+            <w:r>
+              <w:rPr>
+                <w:rFonts w:ascii="Arial" w:hAnsi="Arial" w:cs="Arial"/>
+                <w:sz w:val="24"/>
+                <w:szCs w:val="24"/>
+                <w:lang w:val="es-MX"/>
+              </w:rPr>
+              <w:t>Si</w:t>
             </w:r>
             <w:bookmarkEnd w:id="5"/>
           </w:p>
@@ -902,6 +890,7 @@
               <w:bottom w:val="single" w:sz="4" w:space="0" w:color="auto"/>
               <w:right w:val="single" w:sz="4" w:space="0" w:color="auto"/>
             </w:tcBorders>
+            <w:shd w:val="clear" w:color="auto" w:fill="auto"/>
           </w:tcPr>
           <w:p>
             <w:pPr>
@@ -937,6 +926,7 @@
               <w:bottom w:val="single" w:sz="4" w:space="0" w:color="auto"/>
               <w:right w:val="single" w:sz="4" w:space="0" w:color="auto"/>
             </w:tcBorders>
+            <w:shd w:val="clear" w:color="auto" w:fill="auto"/>
           </w:tcPr>
           <w:p>
             <w:pPr>
@@ -1042,6 +1032,7 @@
               <w:bottom w:val="single" w:sz="4" w:space="0" w:color="auto"/>
               <w:right w:val="single" w:sz="4" w:space="0" w:color="auto"/>
             </w:tcBorders>
+            <w:shd w:val="clear" w:color="auto" w:fill="auto"/>
           </w:tcPr>
           <w:p>
             <w:pPr>
@@ -1077,6 +1068,7 @@
               <w:bottom w:val="single" w:sz="4" w:space="0" w:color="auto"/>
               <w:right w:val="single" w:sz="4" w:space="0" w:color="auto"/>
             </w:tcBorders>
+            <w:shd w:val="clear" w:color="auto" w:fill="auto"/>
           </w:tcPr>
           <w:p>
             <w:pPr>
@@ -1362,13 +1354,14 @@
         </w:tc>
         <w:tc>
           <w:tcPr>
-            <w:tcW w:w="1663" w:type="dxa"/>
-            <w:tcBorders>
-              <w:top w:val="single" w:sz="4" w:space="0" w:color="auto"/>
-              <w:left w:val="single" w:sz="4" w:space="0" w:color="auto"/>
-              <w:bottom w:val="single" w:sz="4" w:space="0" w:color="auto"/>
-              <w:right w:val="single" w:sz="4" w:space="0" w:color="auto"/>
-            </w:tcBorders>
+            <w:tcW w:w="1842" w:type="dxa"/>
+            <w:tcBorders>
+              <w:top w:val="single" w:sz="4" w:space="0" w:color="auto"/>
+              <w:left w:val="single" w:sz="4" w:space="0" w:color="auto"/>
+              <w:bottom w:val="single" w:sz="4" w:space="0" w:color="auto"/>
+              <w:right w:val="single" w:sz="4" w:space="0" w:color="auto"/>
+            </w:tcBorders>
+            <w:shd w:val="clear" w:color="auto" w:fill="C5E0B3" w:themeFill="accent6" w:themeFillTint="66"/>
           </w:tcPr>
           <w:p>
             <w:pPr>
@@ -1392,7 +1385,7 @@
         </w:tc>
         <w:tc>
           <w:tcPr>
-            <w:tcW w:w="4007" w:type="dxa"/>
+            <w:tcW w:w="3828" w:type="dxa"/>
             <w:gridSpan w:val="2"/>
             <w:tcBorders>
               <w:top w:val="single" w:sz="4" w:space="0" w:color="auto"/>
@@ -1400,6 +1393,7 @@
               <w:bottom w:val="single" w:sz="4" w:space="0" w:color="auto"/>
               <w:right w:val="single" w:sz="4" w:space="0" w:color="auto"/>
             </w:tcBorders>
+            <w:shd w:val="clear" w:color="auto" w:fill="C5E0B3" w:themeFill="accent6" w:themeFillTint="66"/>
           </w:tcPr>
           <w:p>
             <w:pPr>
@@ -1418,7 +1412,7 @@
                 <w:szCs w:val="24"/>
                 <w:lang w:val="es-MX"/>
               </w:rPr>
-              <w:t>Si</w:t>
+              <w:t>No</w:t>
             </w:r>
             <w:bookmarkEnd w:id="11"/>
           </w:p>
@@ -1448,14 +1442,14 @@
         </w:tc>
         <w:tc>
           <w:tcPr>
-            <w:tcW w:w="1663" w:type="dxa"/>
-            <w:tcBorders>
-              <w:top w:val="single" w:sz="4" w:space="0" w:color="auto"/>
-              <w:left w:val="single" w:sz="4" w:space="0" w:color="auto"/>
-              <w:bottom w:val="single" w:sz="4" w:space="0" w:color="auto"/>
-              <w:right w:val="single" w:sz="4" w:space="0" w:color="auto"/>
-            </w:tcBorders>
-            <w:shd w:val="clear" w:color="auto" w:fill="C5E0B3" w:themeFill="accent6" w:themeFillTint="66"/>
+            <w:tcW w:w="1842" w:type="dxa"/>
+            <w:tcBorders>
+              <w:top w:val="single" w:sz="4" w:space="0" w:color="auto"/>
+              <w:left w:val="single" w:sz="4" w:space="0" w:color="auto"/>
+              <w:bottom w:val="single" w:sz="4" w:space="0" w:color="auto"/>
+              <w:right w:val="single" w:sz="4" w:space="0" w:color="auto"/>
+            </w:tcBorders>
+            <w:shd w:val="clear" w:color="auto" w:fill="auto"/>
           </w:tcPr>
           <w:p>
             <w:pPr>
@@ -1479,7 +1473,7 @@
         </w:tc>
         <w:tc>
           <w:tcPr>
-            <w:tcW w:w="4007" w:type="dxa"/>
+            <w:tcW w:w="3828" w:type="dxa"/>
             <w:gridSpan w:val="2"/>
             <w:tcBorders>
               <w:top w:val="single" w:sz="4" w:space="0" w:color="auto"/>
@@ -1487,7 +1481,7 @@
               <w:bottom w:val="single" w:sz="4" w:space="0" w:color="auto"/>
               <w:right w:val="single" w:sz="4" w:space="0" w:color="auto"/>
             </w:tcBorders>
-            <w:shd w:val="clear" w:color="auto" w:fill="C5E0B3" w:themeFill="accent6" w:themeFillTint="66"/>
+            <w:shd w:val="clear" w:color="auto" w:fill="auto"/>
           </w:tcPr>
           <w:p>
             <w:pPr>
@@ -1535,13 +1529,14 @@
         </w:tc>
         <w:tc>
           <w:tcPr>
-            <w:tcW w:w="1663" w:type="dxa"/>
-            <w:tcBorders>
-              <w:top w:val="single" w:sz="4" w:space="0" w:color="auto"/>
-              <w:left w:val="single" w:sz="4" w:space="0" w:color="auto"/>
-              <w:bottom w:val="single" w:sz="4" w:space="0" w:color="auto"/>
-              <w:right w:val="single" w:sz="4" w:space="0" w:color="auto"/>
-            </w:tcBorders>
+            <w:tcW w:w="1842" w:type="dxa"/>
+            <w:tcBorders>
+              <w:top w:val="single" w:sz="4" w:space="0" w:color="auto"/>
+              <w:left w:val="single" w:sz="4" w:space="0" w:color="auto"/>
+              <w:bottom w:val="single" w:sz="4" w:space="0" w:color="auto"/>
+              <w:right w:val="single" w:sz="4" w:space="0" w:color="auto"/>
+            </w:tcBorders>
+            <w:shd w:val="clear" w:color="auto" w:fill="C5E0B3" w:themeFill="accent6" w:themeFillTint="66"/>
           </w:tcPr>
           <w:p>
             <w:pPr>
@@ -1565,7 +1560,7 @@
         </w:tc>
         <w:tc>
           <w:tcPr>
-            <w:tcW w:w="4007" w:type="dxa"/>
+            <w:tcW w:w="3828" w:type="dxa"/>
             <w:gridSpan w:val="2"/>
             <w:tcBorders>
               <w:top w:val="single" w:sz="4" w:space="0" w:color="auto"/>
@@ -1573,6 +1568,7 @@
               <w:bottom w:val="single" w:sz="4" w:space="0" w:color="auto"/>
               <w:right w:val="single" w:sz="4" w:space="0" w:color="auto"/>
             </w:tcBorders>
+            <w:shd w:val="clear" w:color="auto" w:fill="C5E0B3" w:themeFill="accent6" w:themeFillTint="66"/>
           </w:tcPr>
           <w:p>
             <w:pPr>
@@ -1620,14 +1616,14 @@
         </w:tc>
         <w:tc>
           <w:tcPr>
-            <w:tcW w:w="1663" w:type="dxa"/>
-            <w:tcBorders>
-              <w:top w:val="single" w:sz="4" w:space="0" w:color="auto"/>
-              <w:left w:val="single" w:sz="4" w:space="0" w:color="auto"/>
-              <w:bottom w:val="single" w:sz="4" w:space="0" w:color="auto"/>
-              <w:right w:val="single" w:sz="4" w:space="0" w:color="auto"/>
-            </w:tcBorders>
-            <w:shd w:val="clear" w:color="auto" w:fill="C5E0B3" w:themeFill="accent6" w:themeFillTint="66"/>
+            <w:tcW w:w="1842" w:type="dxa"/>
+            <w:tcBorders>
+              <w:top w:val="single" w:sz="4" w:space="0" w:color="auto"/>
+              <w:left w:val="single" w:sz="4" w:space="0" w:color="auto"/>
+              <w:bottom w:val="single" w:sz="4" w:space="0" w:color="auto"/>
+              <w:right w:val="single" w:sz="4" w:space="0" w:color="auto"/>
+            </w:tcBorders>
+            <w:shd w:val="clear" w:color="auto" w:fill="auto"/>
           </w:tcPr>
           <w:p>
             <w:pPr>
@@ -1651,7 +1647,7 @@
         </w:tc>
         <w:tc>
           <w:tcPr>
-            <w:tcW w:w="4007" w:type="dxa"/>
+            <w:tcW w:w="3828" w:type="dxa"/>
             <w:gridSpan w:val="2"/>
             <w:tcBorders>
               <w:top w:val="single" w:sz="4" w:space="0" w:color="auto"/>
@@ -1659,7 +1655,7 @@
               <w:bottom w:val="single" w:sz="4" w:space="0" w:color="auto"/>
               <w:right w:val="single" w:sz="4" w:space="0" w:color="auto"/>
             </w:tcBorders>
-            <w:shd w:val="clear" w:color="auto" w:fill="C5E0B3" w:themeFill="accent6" w:themeFillTint="66"/>
+            <w:shd w:val="clear" w:color="auto" w:fill="auto"/>
           </w:tcPr>
           <w:p>
             <w:pPr>
@@ -1678,7 +1674,7 @@
                 <w:szCs w:val="24"/>
                 <w:lang w:val="es-MX"/>
               </w:rPr>
-              <w:t>Si</w:t>
+              <w:t>No</w:t>
             </w:r>
             <w:bookmarkEnd w:id="14"/>
           </w:p>
@@ -1692,69 +1688,124 @@
         <w:tc>
           <w:tcPr>
             <w:tcW w:w="3256" w:type="dxa"/>
-            <w:tcBorders>
-              <w:right w:val="single" w:sz="4" w:space="0" w:color="auto"/>
-            </w:tcBorders>
-          </w:tcPr>
-          <w:p>
-            <w:pPr>
-              <w:rPr>
-                <w:rFonts w:ascii="Arial" w:hAnsi="Arial" w:cs="Arial"/>
-                <w:b/>
-                <w:bCs/>
-                <w:sz w:val="24"/>
-                <w:szCs w:val="24"/>
-                <w:lang w:val="es-MX"/>
-              </w:rPr>
-            </w:pPr>
-          </w:p>
-        </w:tc>
-        <w:tc>
-          <w:tcPr>
-            <w:tcW w:w="1663" w:type="dxa"/>
-            <w:tcBorders>
-              <w:top w:val="single" w:sz="4" w:space="0" w:color="auto"/>
-              <w:left w:val="single" w:sz="4" w:space="0" w:color="auto"/>
-              <w:bottom w:val="single" w:sz="4" w:space="0" w:color="auto"/>
-              <w:right w:val="single" w:sz="4" w:space="0" w:color="auto"/>
-            </w:tcBorders>
-          </w:tcPr>
-          <w:p>
-            <w:pPr>
-              <w:rPr>
-                <w:rFonts w:ascii="Arial" w:hAnsi="Arial" w:cs="Arial"/>
-                <w:sz w:val="24"/>
-                <w:szCs w:val="24"/>
-                <w:lang w:val="es-MX"/>
-              </w:rPr>
-            </w:pPr>
-            <w:r>
-              <w:rPr>
-                <w:rFonts w:ascii="Arial" w:hAnsi="Arial" w:cs="Arial"/>
-                <w:sz w:val="24"/>
-                <w:szCs w:val="24"/>
+          </w:tcPr>
+          <w:p>
+            <w:pPr>
+              <w:rPr>
+                <w:rFonts w:ascii="Arial" w:hAnsi="Arial" w:cs="Arial"/>
+                <w:b/>
+                <w:bCs/>
+                <w:sz w:val="24"/>
+                <w:szCs w:val="24"/>
+                <w:lang w:val="es-MX"/>
+              </w:rPr>
+            </w:pPr>
+          </w:p>
+        </w:tc>
+        <w:tc>
+          <w:tcPr>
+            <w:tcW w:w="1842" w:type="dxa"/>
+          </w:tcPr>
+          <w:p>
+            <w:pPr>
+              <w:rPr>
+                <w:rFonts w:ascii="Arial" w:hAnsi="Arial" w:cs="Arial"/>
+                <w:sz w:val="24"/>
+                <w:szCs w:val="24"/>
+                <w:lang w:val="es-MX"/>
+              </w:rPr>
+            </w:pPr>
+          </w:p>
+        </w:tc>
+        <w:tc>
+          <w:tcPr>
+            <w:tcW w:w="3478" w:type="dxa"/>
+          </w:tcPr>
+          <w:p>
+            <w:pPr>
+              <w:rPr>
+                <w:rFonts w:ascii="Arial" w:hAnsi="Arial" w:cs="Arial"/>
+                <w:sz w:val="24"/>
+                <w:szCs w:val="24"/>
+                <w:lang w:val="es-MX"/>
+              </w:rPr>
+            </w:pPr>
+          </w:p>
+        </w:tc>
+      </w:tr>
+      <w:tr>
+        <w:trPr>
+          <w:gridAfter w:val="1"/>
+          <w:wAfter w:w="350" w:type="dxa"/>
+        </w:trPr>
+        <w:tc>
+          <w:tcPr>
+            <w:tcW w:w="3256" w:type="dxa"/>
+          </w:tcPr>
+          <w:p>
+            <w:pPr>
+              <w:rPr>
+                <w:rFonts w:ascii="Arial" w:hAnsi="Arial" w:cs="Arial"/>
+                <w:b/>
+                <w:bCs/>
+                <w:sz w:val="24"/>
+                <w:szCs w:val="24"/>
+                <w:lang w:val="es-MX"/>
+              </w:rPr>
+            </w:pPr>
+          </w:p>
+        </w:tc>
+        <w:tc>
+          <w:tcPr>
+            <w:tcW w:w="1842" w:type="dxa"/>
+          </w:tcPr>
+          <w:p>
+            <w:pPr>
+              <w:rPr>
+                <w:rFonts w:ascii="Arial" w:hAnsi="Arial" w:cs="Arial"/>
+                <w:b/>
+                <w:bCs/>
+                <w:sz w:val="28"/>
+                <w:szCs w:val="28"/>
+                <w:lang w:val="es-MX"/>
+              </w:rPr>
+            </w:pPr>
+            <w:r>
+              <w:rPr>
+                <w:rFonts w:ascii="Arial" w:hAnsi="Arial" w:cs="Arial"/>
+                <w:b/>
+                <w:bCs/>
+                <w:sz w:val="28"/>
+                <w:szCs w:val="28"/>
                 <w:lang w:val="es-MX"/>
               </w:rPr>
               <w:t>Valor Total</w:t>
             </w:r>
-          </w:p>
-        </w:tc>
-        <w:tc>
-          <w:tcPr>
-            <w:tcW w:w="3657" w:type="dxa"/>
-            <w:tcBorders>
-              <w:top w:val="single" w:sz="4" w:space="0" w:color="auto"/>
-              <w:left w:val="single" w:sz="4" w:space="0" w:color="auto"/>
-              <w:bottom w:val="single" w:sz="4" w:space="0" w:color="auto"/>
-              <w:right w:val="single" w:sz="4" w:space="0" w:color="auto"/>
-            </w:tcBorders>
-          </w:tcPr>
-          <w:p>
-            <w:pPr>
-              <w:rPr>
-                <w:rFonts w:ascii="Arial" w:hAnsi="Arial" w:cs="Arial"/>
-                <w:sz w:val="24"/>
-                <w:szCs w:val="24"/>
+            <w:r>
+              <w:rPr>
+                <w:rFonts w:ascii="Arial" w:hAnsi="Arial" w:cs="Arial"/>
+                <w:b/>
+                <w:bCs/>
+                <w:sz w:val="28"/>
+                <w:szCs w:val="28"/>
+                <w:lang w:val="es-MX"/>
+              </w:rPr>
+              <w:t>:</w:t>
+            </w:r>
+          </w:p>
+        </w:tc>
+        <w:tc>
+          <w:tcPr>
+            <w:tcW w:w="3478" w:type="dxa"/>
+          </w:tcPr>
+          <w:p>
+            <w:pPr>
+              <w:rPr>
+                <w:rFonts w:ascii="Arial" w:hAnsi="Arial" w:cs="Arial"/>
+                <w:b/>
+                <w:bCs/>
+                <w:sz w:val="28"/>
+                <w:szCs w:val="28"/>
                 <w:lang w:val="es-MX"/>
               </w:rPr>
             </w:pPr>
@@ -1762,11 +1813,13 @@
             <w:r>
               <w:rPr>
                 <w:rFonts w:ascii="Arial" w:hAnsi="Arial" w:cs="Arial"/>
-                <w:sz w:val="24"/>
-                <w:szCs w:val="24"/>
-                <w:lang w:val="es-MX"/>
-              </w:rPr>
-              <w:t>59.990</w:t>
+                <w:b/>
+                <w:bCs/>
+                <w:sz w:val="28"/>
+                <w:szCs w:val="28"/>
+                <w:lang w:val="es-MX"/>
+              </w:rPr>
+              <w:t>$300000</w:t>
             </w:r>
             <w:bookmarkEnd w:id="15"/>
           </w:p>
@@ -1782,6 +1835,15 @@
           <w:lang w:val="es-MX"/>
         </w:rPr>
       </w:pPr>
+      <w:r>
+        <w:rPr>
+          <w:rFonts w:ascii="Arial" w:hAnsi="Arial" w:cs="Arial"/>
+          <w:sz w:val="24"/>
+          <w:szCs w:val="24"/>
+          <w:lang w:val="es-MX"/>
+        </w:rPr>
+        <w:t>__________________________________________________________________</w:t>
+      </w:r>
     </w:p>
     <w:sectPr>
       <w:headerReference w:type="default" r:id="rId6"/>

</xml_diff>

<commit_message>
se agrego el boton actualizar en la vista menu
</commit_message>
<xml_diff>
--- a/Escritorio/S_ArriendoDepartamento/Arriendo.Presentacion/Plantilla/CheckIn.docx
+++ b/Escritorio/S_ArriendoDepartamento/Arriendo.Presentacion/Plantilla/CheckIn.docx
@@ -193,7 +193,7 @@
                 <w:szCs w:val="24"/>
                 <w:lang w:val="es-MX"/>
               </w:rPr>
-              <w:t>14070145-9</w:t>
+              <w:t>16596395-4</w:t>
             </w:r>
             <w:bookmarkEnd w:id="0"/>
           </w:p>
@@ -262,7 +262,7 @@
                 <w:szCs w:val="24"/>
                 <w:lang w:val="es-MX"/>
               </w:rPr>
-              <w:t>Patricia Riquelme</w:t>
+              <w:t>Pancho Melo</w:t>
             </w:r>
             <w:bookmarkEnd w:id="1"/>
           </w:p>
@@ -333,7 +333,7 @@
                 <w:szCs w:val="24"/>
                 <w:lang w:val="es-MX"/>
               </w:rPr>
-              <w:t>950700928</w:t>
+              <w:t>987654321</w:t>
             </w:r>
             <w:bookmarkEnd w:id="2"/>
           </w:p>
@@ -521,7 +521,7 @@
                 <w:szCs w:val="24"/>
                 <w:lang w:val="es-MX"/>
               </w:rPr>
-              <w:t>15-11-20</w:t>
+              <w:t>01-12-20</w:t>
             </w:r>
             <w:bookmarkEnd w:id="3"/>
           </w:p>
@@ -595,7 +595,7 @@
                 <w:szCs w:val="24"/>
                 <w:lang w:val="es-MX"/>
               </w:rPr>
-              <w:t>29-11-20</w:t>
+              <w:t>08-12-20</w:t>
             </w:r>
             <w:bookmarkEnd w:id="4"/>
           </w:p>
@@ -717,6 +717,16 @@
               </w:rPr>
             </w:pPr>
           </w:p>
+          <w:p>
+            <w:pPr>
+              <w:rPr>
+                <w:rFonts w:ascii="Arial" w:hAnsi="Arial" w:cs="Arial"/>
+                <w:sz w:val="24"/>
+                <w:szCs w:val="24"/>
+                <w:lang w:val="es-MX"/>
+              </w:rPr>
+            </w:pPr>
+          </w:p>
         </w:tc>
       </w:tr>
       <w:tr>
@@ -754,6 +764,17 @@
                 <w:lang w:val="es-MX"/>
               </w:rPr>
             </w:pPr>
+            <w:r>
+              <w:rPr>
+                <w:rFonts w:ascii="Arial" w:hAnsi="Arial" w:cs="Arial"/>
+                <w:b/>
+                <w:bCs/>
+                <w:sz w:val="32"/>
+                <w:szCs w:val="32"/>
+                <w:lang w:val="es-MX"/>
+              </w:rPr>
+              <w:t>Departamento</w:t>
+            </w:r>
           </w:p>
         </w:tc>
       </w:tr>
@@ -776,17 +797,6 @@
                 <w:lang w:val="es-MX"/>
               </w:rPr>
             </w:pPr>
-            <w:r>
-              <w:rPr>
-                <w:rFonts w:ascii="Arial" w:hAnsi="Arial" w:cs="Arial"/>
-                <w:b/>
-                <w:bCs/>
-                <w:sz w:val="32"/>
-                <w:szCs w:val="32"/>
-                <w:lang w:val="es-MX"/>
-              </w:rPr>
-              <w:t>Departamento</w:t>
-            </w:r>
           </w:p>
         </w:tc>
         <w:tc>
@@ -1244,6 +1254,9 @@
         <w:tc>
           <w:tcPr>
             <w:tcW w:w="3256" w:type="dxa"/>
+            <w:tcBorders>
+              <w:bottom w:val="single" w:sz="4" w:space="0" w:color="auto"/>
+            </w:tcBorders>
           </w:tcPr>
           <w:p>
             <w:pPr>
@@ -1262,6 +1275,9 @@
           <w:tcPr>
             <w:tcW w:w="5670" w:type="dxa"/>
             <w:gridSpan w:val="3"/>
+            <w:tcBorders>
+              <w:bottom w:val="single" w:sz="4" w:space="0" w:color="auto"/>
+            </w:tcBorders>
           </w:tcPr>
           <w:p>
             <w:pPr>
@@ -1280,39 +1296,100 @@
           <w:tcPr>
             <w:tcW w:w="3256" w:type="dxa"/>
             <w:tcBorders>
-              <w:bottom w:val="single" w:sz="4" w:space="0" w:color="auto"/>
-            </w:tcBorders>
-          </w:tcPr>
-          <w:p>
-            <w:pPr>
-              <w:rPr>
-                <w:rFonts w:ascii="Arial" w:hAnsi="Arial" w:cs="Arial"/>
-                <w:b/>
-                <w:bCs/>
-                <w:sz w:val="24"/>
-                <w:szCs w:val="24"/>
-                <w:lang w:val="es-MX"/>
-              </w:rPr>
-            </w:pPr>
-          </w:p>
-        </w:tc>
-        <w:tc>
-          <w:tcPr>
-            <w:tcW w:w="5670" w:type="dxa"/>
-            <w:gridSpan w:val="3"/>
-            <w:tcBorders>
-              <w:bottom w:val="single" w:sz="4" w:space="0" w:color="auto"/>
-            </w:tcBorders>
-          </w:tcPr>
-          <w:p>
-            <w:pPr>
-              <w:rPr>
-                <w:rFonts w:ascii="Arial" w:hAnsi="Arial" w:cs="Arial"/>
-                <w:sz w:val="24"/>
-                <w:szCs w:val="24"/>
-                <w:lang w:val="es-MX"/>
-              </w:rPr>
-            </w:pPr>
+              <w:top w:val="single" w:sz="4" w:space="0" w:color="auto"/>
+              <w:left w:val="single" w:sz="4" w:space="0" w:color="auto"/>
+              <w:bottom w:val="single" w:sz="4" w:space="0" w:color="auto"/>
+              <w:right w:val="single" w:sz="4" w:space="0" w:color="auto"/>
+            </w:tcBorders>
+            <w:shd w:val="clear" w:color="auto" w:fill="C5E0B3" w:themeFill="accent6" w:themeFillTint="66"/>
+          </w:tcPr>
+          <w:p>
+            <w:pPr>
+              <w:rPr>
+                <w:rFonts w:ascii="Arial" w:hAnsi="Arial" w:cs="Arial"/>
+                <w:b/>
+                <w:bCs/>
+                <w:sz w:val="24"/>
+                <w:szCs w:val="24"/>
+                <w:lang w:val="es-MX"/>
+              </w:rPr>
+            </w:pPr>
+            <w:r>
+              <w:rPr>
+                <w:rFonts w:ascii="Arial" w:hAnsi="Arial" w:cs="Arial"/>
+                <w:b/>
+                <w:bCs/>
+                <w:sz w:val="24"/>
+                <w:szCs w:val="24"/>
+                <w:lang w:val="es-MX"/>
+              </w:rPr>
+              <w:t>Se entrega</w:t>
+            </w:r>
+          </w:p>
+        </w:tc>
+        <w:tc>
+          <w:tcPr>
+            <w:tcW w:w="1842" w:type="dxa"/>
+            <w:tcBorders>
+              <w:top w:val="single" w:sz="4" w:space="0" w:color="auto"/>
+              <w:left w:val="single" w:sz="4" w:space="0" w:color="auto"/>
+              <w:bottom w:val="single" w:sz="4" w:space="0" w:color="auto"/>
+              <w:right w:val="single" w:sz="4" w:space="0" w:color="auto"/>
+            </w:tcBorders>
+            <w:shd w:val="clear" w:color="auto" w:fill="C5E0B3" w:themeFill="accent6" w:themeFillTint="66"/>
+          </w:tcPr>
+          <w:p>
+            <w:pPr>
+              <w:rPr>
+                <w:rFonts w:ascii="Arial" w:hAnsi="Arial" w:cs="Arial"/>
+                <w:sz w:val="24"/>
+                <w:szCs w:val="24"/>
+                <w:lang w:val="es-MX"/>
+              </w:rPr>
+            </w:pPr>
+            <w:r>
+              <w:rPr>
+                <w:rFonts w:ascii="Arial" w:hAnsi="Arial" w:cs="Arial"/>
+                <w:sz w:val="24"/>
+                <w:szCs w:val="24"/>
+                <w:lang w:val="es-MX"/>
+              </w:rPr>
+              <w:t>¿Control de tv?</w:t>
+            </w:r>
+          </w:p>
+        </w:tc>
+        <w:tc>
+          <w:tcPr>
+            <w:tcW w:w="3828" w:type="dxa"/>
+            <w:gridSpan w:val="2"/>
+            <w:tcBorders>
+              <w:top w:val="single" w:sz="4" w:space="0" w:color="auto"/>
+              <w:left w:val="single" w:sz="4" w:space="0" w:color="auto"/>
+              <w:bottom w:val="single" w:sz="4" w:space="0" w:color="auto"/>
+              <w:right w:val="single" w:sz="4" w:space="0" w:color="auto"/>
+            </w:tcBorders>
+            <w:shd w:val="clear" w:color="auto" w:fill="C5E0B3" w:themeFill="accent6" w:themeFillTint="66"/>
+          </w:tcPr>
+          <w:p>
+            <w:pPr>
+              <w:rPr>
+                <w:rFonts w:ascii="Arial" w:hAnsi="Arial" w:cs="Arial"/>
+                <w:sz w:val="24"/>
+                <w:szCs w:val="24"/>
+                <w:lang w:val="es-MX"/>
+              </w:rPr>
+            </w:pPr>
+            <w:bookmarkStart w:id="11" w:name="entregaTv"/>
+            <w:r>
+              <w:rPr>
+                <w:rFonts w:ascii="Arial" w:hAnsi="Arial" w:cs="Arial"/>
+                <w:sz w:val="24"/>
+                <w:szCs w:val="24"/>
+                <w:lang w:val="es-MX"/>
+              </w:rPr>
+              <w:t>Si</w:t>
+            </w:r>
+            <w:bookmarkEnd w:id="11"/>
           </w:p>
         </w:tc>
       </w:tr>
@@ -1322,34 +1399,20 @@
             <w:tcW w:w="3256" w:type="dxa"/>
             <w:tcBorders>
               <w:top w:val="single" w:sz="4" w:space="0" w:color="auto"/>
-              <w:left w:val="single" w:sz="4" w:space="0" w:color="auto"/>
-              <w:bottom w:val="single" w:sz="4" w:space="0" w:color="auto"/>
-              <w:right w:val="single" w:sz="4" w:space="0" w:color="auto"/>
-            </w:tcBorders>
-            <w:shd w:val="clear" w:color="auto" w:fill="C5E0B3" w:themeFill="accent6" w:themeFillTint="66"/>
-          </w:tcPr>
-          <w:p>
-            <w:pPr>
-              <w:rPr>
-                <w:rFonts w:ascii="Arial" w:hAnsi="Arial" w:cs="Arial"/>
-                <w:b/>
-                <w:bCs/>
-                <w:sz w:val="24"/>
-                <w:szCs w:val="24"/>
-                <w:lang w:val="es-MX"/>
-              </w:rPr>
-            </w:pPr>
-            <w:r>
-              <w:rPr>
-                <w:rFonts w:ascii="Arial" w:hAnsi="Arial" w:cs="Arial"/>
-                <w:b/>
-                <w:bCs/>
-                <w:sz w:val="24"/>
-                <w:szCs w:val="24"/>
-                <w:lang w:val="es-MX"/>
-              </w:rPr>
-              <w:t>Se entrega</w:t>
-            </w:r>
+              <w:right w:val="single" w:sz="4" w:space="0" w:color="auto"/>
+            </w:tcBorders>
+          </w:tcPr>
+          <w:p>
+            <w:pPr>
+              <w:rPr>
+                <w:rFonts w:ascii="Arial" w:hAnsi="Arial" w:cs="Arial"/>
+                <w:b/>
+                <w:bCs/>
+                <w:sz w:val="24"/>
+                <w:szCs w:val="24"/>
+                <w:lang w:val="es-MX"/>
+              </w:rPr>
+            </w:pPr>
           </w:p>
         </w:tc>
         <w:tc>
@@ -1361,25 +1424,43 @@
               <w:bottom w:val="single" w:sz="4" w:space="0" w:color="auto"/>
               <w:right w:val="single" w:sz="4" w:space="0" w:color="auto"/>
             </w:tcBorders>
-            <w:shd w:val="clear" w:color="auto" w:fill="C5E0B3" w:themeFill="accent6" w:themeFillTint="66"/>
-          </w:tcPr>
-          <w:p>
-            <w:pPr>
-              <w:rPr>
-                <w:rFonts w:ascii="Arial" w:hAnsi="Arial" w:cs="Arial"/>
-                <w:sz w:val="24"/>
-                <w:szCs w:val="24"/>
-                <w:lang w:val="es-MX"/>
-              </w:rPr>
-            </w:pPr>
-            <w:r>
-              <w:rPr>
-                <w:rFonts w:ascii="Arial" w:hAnsi="Arial" w:cs="Arial"/>
-                <w:sz w:val="24"/>
-                <w:szCs w:val="24"/>
-                <w:lang w:val="es-MX"/>
-              </w:rPr>
-              <w:t>¿Control de tv?</w:t>
+            <w:shd w:val="clear" w:color="auto" w:fill="auto"/>
+          </w:tcPr>
+          <w:p>
+            <w:pPr>
+              <w:rPr>
+                <w:rFonts w:ascii="Arial" w:hAnsi="Arial" w:cs="Arial"/>
+                <w:sz w:val="24"/>
+                <w:szCs w:val="24"/>
+                <w:lang w:val="es-MX"/>
+              </w:rPr>
+            </w:pPr>
+            <w:r>
+              <w:rPr>
+                <w:rFonts w:ascii="Arial" w:hAnsi="Arial" w:cs="Arial"/>
+                <w:sz w:val="24"/>
+                <w:szCs w:val="24"/>
+                <w:lang w:val="es-MX"/>
+              </w:rPr>
+              <w:t>¿Control Air</w:t>
+            </w:r>
+            <w:r>
+              <w:rPr>
+                <w:rFonts w:ascii="Arial" w:hAnsi="Arial" w:cs="Arial"/>
+                <w:sz w:val="24"/>
+                <w:szCs w:val="24"/>
+                <w:lang w:val="es-MX"/>
+              </w:rPr>
+              <w:t>e</w:t>
+            </w:r>
+            <w:r>
+              <w:rPr>
+                <w:rFonts w:ascii="Arial" w:hAnsi="Arial" w:cs="Arial"/>
+                <w:sz w:val="24"/>
+                <w:szCs w:val="24"/>
+                <w:lang w:val="es-MX"/>
+              </w:rPr>
+              <w:t>?</w:t>
             </w:r>
           </w:p>
         </w:tc>
@@ -1393,18 +1474,18 @@
               <w:bottom w:val="single" w:sz="4" w:space="0" w:color="auto"/>
               <w:right w:val="single" w:sz="4" w:space="0" w:color="auto"/>
             </w:tcBorders>
-            <w:shd w:val="clear" w:color="auto" w:fill="C5E0B3" w:themeFill="accent6" w:themeFillTint="66"/>
-          </w:tcPr>
-          <w:p>
-            <w:pPr>
-              <w:rPr>
-                <w:rFonts w:ascii="Arial" w:hAnsi="Arial" w:cs="Arial"/>
-                <w:sz w:val="24"/>
-                <w:szCs w:val="24"/>
-                <w:lang w:val="es-MX"/>
-              </w:rPr>
-            </w:pPr>
-            <w:bookmarkStart w:id="11" w:name="entregaTv"/>
+            <w:shd w:val="clear" w:color="auto" w:fill="auto"/>
+          </w:tcPr>
+          <w:p>
+            <w:pPr>
+              <w:rPr>
+                <w:rFonts w:ascii="Arial" w:hAnsi="Arial" w:cs="Arial"/>
+                <w:sz w:val="24"/>
+                <w:szCs w:val="24"/>
+                <w:lang w:val="es-MX"/>
+              </w:rPr>
+            </w:pPr>
+            <w:bookmarkStart w:id="12" w:name="entregaAir"/>
             <w:r>
               <w:rPr>
                 <w:rFonts w:ascii="Arial" w:hAnsi="Arial" w:cs="Arial"/>
@@ -1414,7 +1495,7 @@
               </w:rPr>
               <w:t>Si</w:t>
             </w:r>
-            <w:bookmarkEnd w:id="11"/>
+            <w:bookmarkEnd w:id="12"/>
           </w:p>
         </w:tc>
       </w:tr>
@@ -1423,7 +1504,6 @@
           <w:tcPr>
             <w:tcW w:w="3256" w:type="dxa"/>
             <w:tcBorders>
-              <w:top w:val="single" w:sz="4" w:space="0" w:color="auto"/>
               <w:right w:val="single" w:sz="4" w:space="0" w:color="auto"/>
             </w:tcBorders>
           </w:tcPr>
@@ -1449,25 +1529,25 @@
               <w:bottom w:val="single" w:sz="4" w:space="0" w:color="auto"/>
               <w:right w:val="single" w:sz="4" w:space="0" w:color="auto"/>
             </w:tcBorders>
-            <w:shd w:val="clear" w:color="auto" w:fill="auto"/>
-          </w:tcPr>
-          <w:p>
-            <w:pPr>
-              <w:rPr>
-                <w:rFonts w:ascii="Arial" w:hAnsi="Arial" w:cs="Arial"/>
-                <w:sz w:val="24"/>
-                <w:szCs w:val="24"/>
-                <w:lang w:val="es-MX"/>
-              </w:rPr>
-            </w:pPr>
-            <w:r>
-              <w:rPr>
-                <w:rFonts w:ascii="Arial" w:hAnsi="Arial" w:cs="Arial"/>
-                <w:sz w:val="24"/>
-                <w:szCs w:val="24"/>
-                <w:lang w:val="es-MX"/>
-              </w:rPr>
-              <w:t>¿Control Air?</w:t>
+            <w:shd w:val="clear" w:color="auto" w:fill="C5E0B3" w:themeFill="accent6" w:themeFillTint="66"/>
+          </w:tcPr>
+          <w:p>
+            <w:pPr>
+              <w:rPr>
+                <w:rFonts w:ascii="Arial" w:hAnsi="Arial" w:cs="Arial"/>
+                <w:sz w:val="24"/>
+                <w:szCs w:val="24"/>
+                <w:lang w:val="es-MX"/>
+              </w:rPr>
+            </w:pPr>
+            <w:r>
+              <w:rPr>
+                <w:rFonts w:ascii="Arial" w:hAnsi="Arial" w:cs="Arial"/>
+                <w:sz w:val="24"/>
+                <w:szCs w:val="24"/>
+                <w:lang w:val="es-MX"/>
+              </w:rPr>
+              <w:t>¿Llave?</w:t>
             </w:r>
           </w:p>
         </w:tc>
@@ -1481,18 +1561,18 @@
               <w:bottom w:val="single" w:sz="4" w:space="0" w:color="auto"/>
               <w:right w:val="single" w:sz="4" w:space="0" w:color="auto"/>
             </w:tcBorders>
-            <w:shd w:val="clear" w:color="auto" w:fill="auto"/>
-          </w:tcPr>
-          <w:p>
-            <w:pPr>
-              <w:rPr>
-                <w:rFonts w:ascii="Arial" w:hAnsi="Arial" w:cs="Arial"/>
-                <w:sz w:val="24"/>
-                <w:szCs w:val="24"/>
-                <w:lang w:val="es-MX"/>
-              </w:rPr>
-            </w:pPr>
-            <w:bookmarkStart w:id="12" w:name="entregaAir"/>
+            <w:shd w:val="clear" w:color="auto" w:fill="C5E0B3" w:themeFill="accent6" w:themeFillTint="66"/>
+          </w:tcPr>
+          <w:p>
+            <w:pPr>
+              <w:rPr>
+                <w:rFonts w:ascii="Arial" w:hAnsi="Arial" w:cs="Arial"/>
+                <w:sz w:val="24"/>
+                <w:szCs w:val="24"/>
+                <w:lang w:val="es-MX"/>
+              </w:rPr>
+            </w:pPr>
+            <w:bookmarkStart w:id="13" w:name="entregaLlave"/>
             <w:r>
               <w:rPr>
                 <w:rFonts w:ascii="Arial" w:hAnsi="Arial" w:cs="Arial"/>
@@ -1502,7 +1582,7 @@
               </w:rPr>
               <w:t>Si</w:t>
             </w:r>
-            <w:bookmarkEnd w:id="12"/>
+            <w:bookmarkEnd w:id="13"/>
           </w:p>
         </w:tc>
       </w:tr>
@@ -1536,25 +1616,25 @@
               <w:bottom w:val="single" w:sz="4" w:space="0" w:color="auto"/>
               <w:right w:val="single" w:sz="4" w:space="0" w:color="auto"/>
             </w:tcBorders>
-            <w:shd w:val="clear" w:color="auto" w:fill="C5E0B3" w:themeFill="accent6" w:themeFillTint="66"/>
-          </w:tcPr>
-          <w:p>
-            <w:pPr>
-              <w:rPr>
-                <w:rFonts w:ascii="Arial" w:hAnsi="Arial" w:cs="Arial"/>
-                <w:sz w:val="24"/>
-                <w:szCs w:val="24"/>
-                <w:lang w:val="es-MX"/>
-              </w:rPr>
-            </w:pPr>
-            <w:r>
-              <w:rPr>
-                <w:rFonts w:ascii="Arial" w:hAnsi="Arial" w:cs="Arial"/>
-                <w:sz w:val="24"/>
-                <w:szCs w:val="24"/>
-                <w:lang w:val="es-MX"/>
-              </w:rPr>
-              <w:t>¿Llave?</w:t>
+            <w:shd w:val="clear" w:color="auto" w:fill="auto"/>
+          </w:tcPr>
+          <w:p>
+            <w:pPr>
+              <w:rPr>
+                <w:rFonts w:ascii="Arial" w:hAnsi="Arial" w:cs="Arial"/>
+                <w:sz w:val="24"/>
+                <w:szCs w:val="24"/>
+                <w:lang w:val="es-MX"/>
+              </w:rPr>
+            </w:pPr>
+            <w:r>
+              <w:rPr>
+                <w:rFonts w:ascii="Arial" w:hAnsi="Arial" w:cs="Arial"/>
+                <w:sz w:val="24"/>
+                <w:szCs w:val="24"/>
+                <w:lang w:val="es-MX"/>
+              </w:rPr>
+              <w:t>¿Regalo?</w:t>
             </w:r>
           </w:p>
         </w:tc>
@@ -1568,18 +1648,18 @@
               <w:bottom w:val="single" w:sz="4" w:space="0" w:color="auto"/>
               <w:right w:val="single" w:sz="4" w:space="0" w:color="auto"/>
             </w:tcBorders>
-            <w:shd w:val="clear" w:color="auto" w:fill="C5E0B3" w:themeFill="accent6" w:themeFillTint="66"/>
-          </w:tcPr>
-          <w:p>
-            <w:pPr>
-              <w:rPr>
-                <w:rFonts w:ascii="Arial" w:hAnsi="Arial" w:cs="Arial"/>
-                <w:sz w:val="24"/>
-                <w:szCs w:val="24"/>
-                <w:lang w:val="es-MX"/>
-              </w:rPr>
-            </w:pPr>
-            <w:bookmarkStart w:id="13" w:name="entregaLlave"/>
+            <w:shd w:val="clear" w:color="auto" w:fill="auto"/>
+          </w:tcPr>
+          <w:p>
+            <w:pPr>
+              <w:rPr>
+                <w:rFonts w:ascii="Arial" w:hAnsi="Arial" w:cs="Arial"/>
+                <w:sz w:val="24"/>
+                <w:szCs w:val="24"/>
+                <w:lang w:val="es-MX"/>
+              </w:rPr>
+            </w:pPr>
+            <w:bookmarkStart w:id="14" w:name="entregaRegalo"/>
             <w:r>
               <w:rPr>
                 <w:rFonts w:ascii="Arial" w:hAnsi="Arial" w:cs="Arial"/>
@@ -1588,93 +1668,6 @@
                 <w:lang w:val="es-MX"/>
               </w:rPr>
               <w:t>No</w:t>
-            </w:r>
-            <w:bookmarkEnd w:id="13"/>
-          </w:p>
-        </w:tc>
-      </w:tr>
-      <w:tr>
-        <w:tc>
-          <w:tcPr>
-            <w:tcW w:w="3256" w:type="dxa"/>
-            <w:tcBorders>
-              <w:right w:val="single" w:sz="4" w:space="0" w:color="auto"/>
-            </w:tcBorders>
-          </w:tcPr>
-          <w:p>
-            <w:pPr>
-              <w:rPr>
-                <w:rFonts w:ascii="Arial" w:hAnsi="Arial" w:cs="Arial"/>
-                <w:b/>
-                <w:bCs/>
-                <w:sz w:val="24"/>
-                <w:szCs w:val="24"/>
-                <w:lang w:val="es-MX"/>
-              </w:rPr>
-            </w:pPr>
-          </w:p>
-        </w:tc>
-        <w:tc>
-          <w:tcPr>
-            <w:tcW w:w="1842" w:type="dxa"/>
-            <w:tcBorders>
-              <w:top w:val="single" w:sz="4" w:space="0" w:color="auto"/>
-              <w:left w:val="single" w:sz="4" w:space="0" w:color="auto"/>
-              <w:bottom w:val="single" w:sz="4" w:space="0" w:color="auto"/>
-              <w:right w:val="single" w:sz="4" w:space="0" w:color="auto"/>
-            </w:tcBorders>
-            <w:shd w:val="clear" w:color="auto" w:fill="auto"/>
-          </w:tcPr>
-          <w:p>
-            <w:pPr>
-              <w:rPr>
-                <w:rFonts w:ascii="Arial" w:hAnsi="Arial" w:cs="Arial"/>
-                <w:sz w:val="24"/>
-                <w:szCs w:val="24"/>
-                <w:lang w:val="es-MX"/>
-              </w:rPr>
-            </w:pPr>
-            <w:r>
-              <w:rPr>
-                <w:rFonts w:ascii="Arial" w:hAnsi="Arial" w:cs="Arial"/>
-                <w:sz w:val="24"/>
-                <w:szCs w:val="24"/>
-                <w:lang w:val="es-MX"/>
-              </w:rPr>
-              <w:t>¿Regalo?</w:t>
-            </w:r>
-          </w:p>
-        </w:tc>
-        <w:tc>
-          <w:tcPr>
-            <w:tcW w:w="3828" w:type="dxa"/>
-            <w:gridSpan w:val="2"/>
-            <w:tcBorders>
-              <w:top w:val="single" w:sz="4" w:space="0" w:color="auto"/>
-              <w:left w:val="single" w:sz="4" w:space="0" w:color="auto"/>
-              <w:bottom w:val="single" w:sz="4" w:space="0" w:color="auto"/>
-              <w:right w:val="single" w:sz="4" w:space="0" w:color="auto"/>
-            </w:tcBorders>
-            <w:shd w:val="clear" w:color="auto" w:fill="auto"/>
-          </w:tcPr>
-          <w:p>
-            <w:pPr>
-              <w:rPr>
-                <w:rFonts w:ascii="Arial" w:hAnsi="Arial" w:cs="Arial"/>
-                <w:sz w:val="24"/>
-                <w:szCs w:val="24"/>
-                <w:lang w:val="es-MX"/>
-              </w:rPr>
-            </w:pPr>
-            <w:bookmarkStart w:id="14" w:name="entregaRegalo"/>
-            <w:r>
-              <w:rPr>
-                <w:rFonts w:ascii="Arial" w:hAnsi="Arial" w:cs="Arial"/>
-                <w:sz w:val="24"/>
-                <w:szCs w:val="24"/>
-                <w:lang w:val="es-MX"/>
-              </w:rPr>
-              <w:t>Si</w:t>
             </w:r>
             <w:bookmarkEnd w:id="14"/>
           </w:p>
@@ -1819,9 +1812,79 @@
                 <w:szCs w:val="28"/>
                 <w:lang w:val="es-MX"/>
               </w:rPr>
-              <w:t>$300000</w:t>
+              <w:t>$160000</w:t>
             </w:r>
             <w:bookmarkEnd w:id="15"/>
+          </w:p>
+          <w:p>
+            <w:pPr>
+              <w:rPr>
+                <w:rFonts w:ascii="Arial" w:hAnsi="Arial" w:cs="Arial"/>
+                <w:b/>
+                <w:bCs/>
+                <w:sz w:val="28"/>
+                <w:szCs w:val="28"/>
+                <w:lang w:val="es-MX"/>
+              </w:rPr>
+            </w:pPr>
+          </w:p>
+          <w:p>
+            <w:pPr>
+              <w:rPr>
+                <w:rFonts w:ascii="Arial" w:hAnsi="Arial" w:cs="Arial"/>
+                <w:b/>
+                <w:bCs/>
+                <w:sz w:val="28"/>
+                <w:szCs w:val="28"/>
+                <w:lang w:val="es-MX"/>
+              </w:rPr>
+            </w:pPr>
+          </w:p>
+          <w:p>
+            <w:pPr>
+              <w:rPr>
+                <w:rFonts w:ascii="Arial" w:hAnsi="Arial" w:cs="Arial"/>
+                <w:b/>
+                <w:bCs/>
+                <w:sz w:val="28"/>
+                <w:szCs w:val="28"/>
+                <w:lang w:val="es-MX"/>
+              </w:rPr>
+            </w:pPr>
+            <w:r>
+              <w:rPr>
+                <w:rFonts w:ascii="Arial" w:hAnsi="Arial" w:cs="Arial"/>
+                <w:b/>
+                <w:bCs/>
+                <w:sz w:val="28"/>
+                <w:szCs w:val="28"/>
+                <w:lang w:val="es-MX"/>
+              </w:rPr>
+              <w:t>___________</w:t>
+            </w:r>
+          </w:p>
+          <w:p>
+            <w:pPr>
+              <w:rPr>
+                <w:rFonts w:ascii="Arial" w:hAnsi="Arial" w:cs="Arial"/>
+                <w:b/>
+                <w:bCs/>
+                <w:sz w:val="28"/>
+                <w:szCs w:val="28"/>
+                <w:lang w:val="es-MX"/>
+              </w:rPr>
+            </w:pPr>
+            <w:r>
+              <w:rPr>
+                <w:rFonts w:ascii="Arial" w:hAnsi="Arial" w:cs="Arial"/>
+                <w:b/>
+                <w:bCs/>
+                <w:sz w:val="28"/>
+                <w:szCs w:val="28"/>
+                <w:lang w:val="es-MX"/>
+              </w:rPr>
+              <w:t xml:space="preserve">      Firma</w:t>
+            </w:r>
           </w:p>
         </w:tc>
       </w:tr>
@@ -1835,15 +1898,6 @@
           <w:lang w:val="es-MX"/>
         </w:rPr>
       </w:pPr>
-      <w:r>
-        <w:rPr>
-          <w:rFonts w:ascii="Arial" w:hAnsi="Arial" w:cs="Arial"/>
-          <w:sz w:val="24"/>
-          <w:szCs w:val="24"/>
-          <w:lang w:val="es-MX"/>
-        </w:rPr>
-        <w:t>__________________________________________________________________</w:t>
-      </w:r>
     </w:p>
     <w:sectPr>
       <w:headerReference w:type="default" r:id="rId6"/>

</xml_diff>

<commit_message>
se modifico la lista de reserva
</commit_message>
<xml_diff>
--- a/Escritorio/S_ArriendoDepartamento/Arriendo.Presentacion/Plantilla/CheckIn.docx
+++ b/Escritorio/S_ArriendoDepartamento/Arriendo.Presentacion/Plantilla/CheckIn.docx
@@ -193,7 +193,7 @@
                 <w:szCs w:val="24"/>
                 <w:lang w:val="es-MX"/>
               </w:rPr>
-              <w:t>16596395-4</w:t>
+              <w:t>14070145-9</w:t>
             </w:r>
             <w:bookmarkEnd w:id="0"/>
           </w:p>
@@ -262,7 +262,7 @@
                 <w:szCs w:val="24"/>
                 <w:lang w:val="es-MX"/>
               </w:rPr>
-              <w:t>Pancho Melo</w:t>
+              <w:t>Patricia Riquelme</w:t>
             </w:r>
             <w:bookmarkEnd w:id="1"/>
           </w:p>
@@ -333,7 +333,7 @@
                 <w:szCs w:val="24"/>
                 <w:lang w:val="es-MX"/>
               </w:rPr>
-              <w:t>987654321</w:t>
+              <w:t>950700928</w:t>
             </w:r>
             <w:bookmarkEnd w:id="2"/>
           </w:p>
@@ -521,7 +521,7 @@
                 <w:szCs w:val="24"/>
                 <w:lang w:val="es-MX"/>
               </w:rPr>
-              <w:t>01-12-20</w:t>
+              <w:t>15-11-20</w:t>
             </w:r>
             <w:bookmarkEnd w:id="3"/>
           </w:p>
@@ -595,7 +595,7 @@
                 <w:szCs w:val="24"/>
                 <w:lang w:val="es-MX"/>
               </w:rPr>
-              <w:t>08-12-20</w:t>
+              <w:t>29-11-20</w:t>
             </w:r>
             <w:bookmarkEnd w:id="4"/>
           </w:p>
@@ -1667,7 +1667,7 @@
                 <w:szCs w:val="24"/>
                 <w:lang w:val="es-MX"/>
               </w:rPr>
-              <w:t>No</w:t>
+              <w:t>Si</w:t>
             </w:r>
             <w:bookmarkEnd w:id="14"/>
           </w:p>
@@ -1812,7 +1812,7 @@
                 <w:szCs w:val="28"/>
                 <w:lang w:val="es-MX"/>
               </w:rPr>
-              <w:t>$160000</w:t>
+              <w:t>$300000</w:t>
             </w:r>
             <w:bookmarkEnd w:id="15"/>
           </w:p>

</xml_diff>